<commit_message>
16S beta diversity analysis finished
</commit_message>
<xml_diff>
--- a/Tables/02_beta_diversity/full_pairwise_ITS.docx
+++ b/Tables/02_beta_diversity/full_pairwise_ITS.docx
@@ -750,7 +750,7 @@
                 <w:szCs w:val="24"/>
                 <w:color w:val="000000"/>
               </w:rPr>
-              <w:t xml:space="preserve">0.00</w:t>
+              <w:t xml:space="preserve">0.01</w:t>
             </w:r>
           </w:p>
         </w:tc>
@@ -794,7 +794,7 @@
                 <w:szCs w:val="24"/>
                 <w:color w:val="000000"/>
               </w:rPr>
-              <w:t xml:space="preserve">0.01</w:t>
+              <w:t xml:space="preserve">0.02</w:t>
             </w:r>
           </w:p>
         </w:tc>
@@ -1108,7 +1108,7 @@
                 <w:szCs w:val="24"/>
                 <w:color w:val="000000"/>
               </w:rPr>
-              <w:t xml:space="preserve">0.63</w:t>
+              <w:t xml:space="preserve">0.61</w:t>
             </w:r>
           </w:p>
         </w:tc>
@@ -1152,7 +1152,7 @@
                 <w:szCs w:val="24"/>
                 <w:color w:val="000000"/>
               </w:rPr>
-              <w:t xml:space="preserve">0.63</w:t>
+              <w:t xml:space="preserve">0.61</w:t>
             </w:r>
           </w:p>
         </w:tc>
@@ -1466,7 +1466,7 @@
                 <w:szCs w:val="24"/>
                 <w:color w:val="000000"/>
               </w:rPr>
-              <w:t xml:space="preserve">0.19</w:t>
+              <w:t xml:space="preserve">0.21</w:t>
             </w:r>
           </w:p>
         </w:tc>
@@ -1510,7 +1510,7 @@
                 <w:szCs w:val="24"/>
                 <w:color w:val="000000"/>
               </w:rPr>
-              <w:t xml:space="preserve">0.29</w:t>
+              <w:t xml:space="preserve">0.31</w:t>
             </w:r>
           </w:p>
         </w:tc>
@@ -1824,7 +1824,7 @@
                 <w:szCs w:val="24"/>
                 <w:color w:val="000000"/>
               </w:rPr>
-              <w:t xml:space="preserve">0.00</w:t>
+              <w:t xml:space="preserve">0.01</w:t>
             </w:r>
           </w:p>
         </w:tc>
@@ -1868,7 +1868,7 @@
                 <w:szCs w:val="24"/>
                 <w:color w:val="000000"/>
               </w:rPr>
-              <w:t xml:space="preserve">0.01</w:t>
+              <w:t xml:space="preserve">0.02</w:t>
             </w:r>
           </w:p>
         </w:tc>
@@ -2182,7 +2182,7 @@
                 <w:szCs w:val="24"/>
                 <w:color w:val="000000"/>
               </w:rPr>
-              <w:t xml:space="preserve">0.06</w:t>
+              <w:t xml:space="preserve">0.05</w:t>
             </w:r>
           </w:p>
         </w:tc>
@@ -2226,7 +2226,7 @@
                 <w:szCs w:val="24"/>
                 <w:color w:val="000000"/>
               </w:rPr>
-              <w:t xml:space="preserve">0.08</w:t>
+              <w:t xml:space="preserve">0.07</w:t>
             </w:r>
           </w:p>
         </w:tc>

</xml_diff>